<commit_message>
Update Mirmahdi Mirhashemi CV.docx
</commit_message>
<xml_diff>
--- a/assets/Mirmahdi Mirhashemi CV.docx
+++ b/assets/Mirmahdi Mirhashemi CV.docx
@@ -10,12 +10,21 @@
           <w:szCs w:val="44"/>
         </w:rPr>
       </w:pPr>
+      <w:proofErr w:type="spellStart"/>
       <w:r>
         <w:rPr>
           <w:sz w:val="44"/>
           <w:szCs w:val="44"/>
         </w:rPr>
-        <w:t>Mirmahdi Mirhashemi</w:t>
+        <w:t>Mirmahdi</w:t>
+      </w:r>
+      <w:proofErr w:type="spellEnd"/>
+      <w:r>
+        <w:rPr>
+          <w:sz w:val="44"/>
+          <w:szCs w:val="44"/>
+        </w:rPr>
+        <w:t xml:space="preserve"> Mirhashemi</w:t>
       </w:r>
     </w:p>
     <w:p>
@@ -100,7 +109,21 @@
         <w:rPr>
           <w:rStyle w:val="Hyperlink"/>
         </w:rPr>
-        <w:t>linkedin.com/in/Mirmahdi-Mirhashemi</w:t>
+        <w:t>linkedin.com/in/</w:t>
+      </w:r>
+      <w:proofErr w:type="spellStart"/>
+      <w:r>
+        <w:rPr>
+          <w:rStyle w:val="Hyperlink"/>
+        </w:rPr>
+        <w:t>Mirmahdi</w:t>
+      </w:r>
+      <w:proofErr w:type="spellEnd"/>
+      <w:r>
+        <w:rPr>
+          <w:rStyle w:val="Hyperlink"/>
+        </w:rPr>
+        <w:t>-Mirhashemi</w:t>
       </w:r>
     </w:p>
     <w:p>
@@ -368,8 +391,13 @@
         <w:t>Data Analysis Tools:</w:t>
       </w:r>
       <w:r>
-        <w:t xml:space="preserve"> Excel, Power BI, RStudio, VSCode</w:t>
-      </w:r>
+        <w:t xml:space="preserve"> Excel, Power BI, RStudio, </w:t>
+      </w:r>
+      <w:proofErr w:type="spellStart"/>
+      <w:r>
+        <w:t>VSCode</w:t>
+      </w:r>
+      <w:proofErr w:type="spellEnd"/>
     </w:p>
     <w:p>
       <w:pPr>
@@ -620,12 +648,21 @@
       </w:r>
     </w:p>
     <w:p>
-      <w:r>
-        <w:rPr>
-          <w:b/>
-          <w:bCs/>
-        </w:rPr>
-        <w:t>EmadAra Co. Ltd.</w:t>
+      <w:proofErr w:type="spellStart"/>
+      <w:r>
+        <w:rPr>
+          <w:b/>
+          <w:bCs/>
+        </w:rPr>
+        <w:t>EmadAra</w:t>
+      </w:r>
+      <w:proofErr w:type="spellEnd"/>
+      <w:r>
+        <w:rPr>
+          <w:b/>
+          <w:bCs/>
+        </w:rPr>
+        <w:t xml:space="preserve"> Co. Ltd.</w:t>
       </w:r>
       <w:r>
         <w:t xml:space="preserve"> – </w:t>
@@ -654,8 +691,13 @@
         <w:t>Analysed</w:t>
       </w:r>
       <w:r>
-        <w:t xml:space="preserve"> financial performance and provided insights to improve decision-making</w:t>
-      </w:r>
+        <w:t xml:space="preserve"> financial performance and provided insights to improve </w:t>
+      </w:r>
+      <w:proofErr w:type="gramStart"/>
+      <w:r>
+        <w:t>decision-making</w:t>
+      </w:r>
+      <w:proofErr w:type="gramEnd"/>
     </w:p>
     <w:p>
       <w:pPr>
@@ -666,8 +708,13 @@
         </w:numPr>
       </w:pPr>
       <w:r>
-        <w:t>Developed interactive dashboards using Power BI to track key financial metrics</w:t>
-      </w:r>
+        <w:t xml:space="preserve">Developed interactive dashboards using Power BI to track key financial </w:t>
+      </w:r>
+      <w:proofErr w:type="gramStart"/>
+      <w:r>
+        <w:t>metrics</w:t>
+      </w:r>
+      <w:proofErr w:type="gramEnd"/>
     </w:p>
     <w:p>
       <w:pPr>
@@ -678,16 +725,35 @@
         </w:numPr>
       </w:pPr>
       <w:r>
-        <w:t>Assisted in budgeting, forecasting, and variance analysis</w:t>
-      </w:r>
-    </w:p>
-    <w:p>
-      <w:r>
-        <w:rPr>
-          <w:b/>
-          <w:bCs/>
-        </w:rPr>
-        <w:t>RayaPakhsh Co.</w:t>
+        <w:t xml:space="preserve">Assisted in budgeting, forecasting, and variance </w:t>
+      </w:r>
+      <w:proofErr w:type="gramStart"/>
+      <w:r>
+        <w:t>analysis</w:t>
+      </w:r>
+      <w:proofErr w:type="gramEnd"/>
+    </w:p>
+    <w:p>
+      <w:pPr>
+        <w:rPr>
+          <w:lang w:val="en-US"/>
+        </w:rPr>
+      </w:pPr>
+      <w:proofErr w:type="spellStart"/>
+      <w:r>
+        <w:rPr>
+          <w:b/>
+          <w:bCs/>
+        </w:rPr>
+        <w:t>RayaPakhsh</w:t>
+      </w:r>
+      <w:proofErr w:type="spellEnd"/>
+      <w:r>
+        <w:rPr>
+          <w:b/>
+          <w:bCs/>
+        </w:rPr>
+        <w:t xml:space="preserve"> Co.</w:t>
       </w:r>
       <w:r>
         <w:t xml:space="preserve"> – </w:t>
@@ -728,8 +794,13 @@
         </w:numPr>
       </w:pPr>
       <w:r>
-        <w:t>Built and streamlined the selling process for improved accuracy</w:t>
-      </w:r>
+        <w:t xml:space="preserve">Built and streamlined the selling process for improved </w:t>
+      </w:r>
+      <w:proofErr w:type="gramStart"/>
+      <w:r>
+        <w:t>accuracy</w:t>
+      </w:r>
+      <w:proofErr w:type="gramEnd"/>
     </w:p>
     <w:p>
       <w:pPr>
@@ -740,8 +811,13 @@
         </w:numPr>
       </w:pPr>
       <w:r>
-        <w:t>Calculated employee salaries and monitored monthly cash flows</w:t>
-      </w:r>
+        <w:t xml:space="preserve">Calculated employee salaries and monitored monthly cash </w:t>
+      </w:r>
+      <w:proofErr w:type="gramStart"/>
+      <w:r>
+        <w:t>flows</w:t>
+      </w:r>
+      <w:proofErr w:type="gramEnd"/>
     </w:p>
     <w:p>
       <w:pPr>
@@ -752,8 +828,13 @@
         </w:numPr>
       </w:pPr>
       <w:r>
-        <w:t>Monitored the profit and loss gaps to ensure financial stability</w:t>
-      </w:r>
+        <w:t xml:space="preserve">Monitored the profit and loss gaps to ensure financial </w:t>
+      </w:r>
+      <w:proofErr w:type="gramStart"/>
+      <w:r>
+        <w:t>stability</w:t>
+      </w:r>
+      <w:proofErr w:type="gramEnd"/>
     </w:p>
     <w:p>
       <w:pPr>
@@ -764,8 +845,13 @@
         </w:numPr>
       </w:pPr>
       <w:r>
-        <w:t>Managed and controlled the company’s financial software system</w:t>
-      </w:r>
+        <w:t xml:space="preserve">Managed and controlled the company’s financial software </w:t>
+      </w:r>
+      <w:proofErr w:type="gramStart"/>
+      <w:r>
+        <w:t>system</w:t>
+      </w:r>
+      <w:proofErr w:type="gramEnd"/>
     </w:p>
     <w:p>
       <w:pPr>
@@ -776,17 +862,31 @@
         </w:numPr>
       </w:pPr>
       <w:r>
-        <w:t>Trained new employees on financial processes and software systems</w:t>
-      </w:r>
-    </w:p>
-    <w:p>
+        <w:t xml:space="preserve">Trained new employees on financial processes and software </w:t>
+      </w:r>
+      <w:proofErr w:type="gramStart"/>
+      <w:r>
+        <w:t>systems</w:t>
+      </w:r>
+      <w:proofErr w:type="gramEnd"/>
+    </w:p>
+    <w:p>
+      <w:proofErr w:type="spellStart"/>
       <w:r>
         <w:rPr>
           <w:b/>
           <w:bCs/>
         </w:rPr>
         <w:lastRenderedPageBreak/>
-        <w:t>HamrahanSystemGohar Co.</w:t>
+        <w:t>HamrahanSystemGohar</w:t>
+      </w:r>
+      <w:proofErr w:type="spellEnd"/>
+      <w:r>
+        <w:rPr>
+          <w:b/>
+          <w:bCs/>
+        </w:rPr>
+        <w:t xml:space="preserve"> Co.</w:t>
       </w:r>
       <w:r>
         <w:t xml:space="preserve"> – Software Engineer</w:t>
@@ -821,8 +921,13 @@
         </w:numPr>
       </w:pPr>
       <w:r>
-        <w:t>Managed financial software implementations for customers</w:t>
-      </w:r>
+        <w:t xml:space="preserve">Managed financial software implementations for </w:t>
+      </w:r>
+      <w:proofErr w:type="gramStart"/>
+      <w:r>
+        <w:t>customers</w:t>
+      </w:r>
+      <w:proofErr w:type="gramEnd"/>
     </w:p>
     <w:p>
       <w:pPr>
@@ -833,8 +938,13 @@
         </w:numPr>
       </w:pPr>
       <w:r>
-        <w:t>Delivered financial services and resolved customer issues related to software and accounting</w:t>
-      </w:r>
+        <w:t xml:space="preserve">Delivered financial services and resolved customer issues related to software and </w:t>
+      </w:r>
+      <w:proofErr w:type="gramStart"/>
+      <w:r>
+        <w:t>accounting</w:t>
+      </w:r>
+      <w:proofErr w:type="gramEnd"/>
     </w:p>
     <w:p>
       <w:pPr>
@@ -857,8 +967,13 @@
         </w:numPr>
       </w:pPr>
       <w:r>
-        <w:t>Developed custom financial reports using Excel and Power BI for improved decision-making</w:t>
-      </w:r>
+        <w:t xml:space="preserve">Developed custom financial reports using Excel and Power BI for improved </w:t>
+      </w:r>
+      <w:proofErr w:type="gramStart"/>
+      <w:r>
+        <w:t>decision-making</w:t>
+      </w:r>
+      <w:proofErr w:type="gramEnd"/>
     </w:p>
     <w:p>
       <w:pPr>
@@ -869,8 +984,13 @@
         </w:numPr>
       </w:pPr>
       <w:r>
-        <w:t>Conducted detailed financial analysis to support strategic business planning</w:t>
-      </w:r>
+        <w:t xml:space="preserve">Conducted detailed financial analysis to support strategic business </w:t>
+      </w:r>
+      <w:proofErr w:type="gramStart"/>
+      <w:r>
+        <w:t>planning</w:t>
+      </w:r>
+      <w:proofErr w:type="gramEnd"/>
     </w:p>
     <w:p>
       <w:pPr>
@@ -881,8 +1001,13 @@
         </w:numPr>
       </w:pPr>
       <w:r>
-        <w:t>Developed and maintained financial models for budgeting and forecasting</w:t>
-      </w:r>
+        <w:t xml:space="preserve">Developed and maintained financial models for budgeting and </w:t>
+      </w:r>
+      <w:proofErr w:type="gramStart"/>
+      <w:r>
+        <w:t>forecasting</w:t>
+      </w:r>
+      <w:proofErr w:type="gramEnd"/>
     </w:p>
     <w:p>
       <w:pPr>
@@ -893,8 +1018,13 @@
         </w:numPr>
       </w:pPr>
       <w:r>
-        <w:t>Collaborated with senior management to provide key financial insights</w:t>
-      </w:r>
+        <w:t xml:space="preserve">Collaborated with senior management to provide key financial </w:t>
+      </w:r>
+      <w:proofErr w:type="gramStart"/>
+      <w:r>
+        <w:t>insights</w:t>
+      </w:r>
+      <w:proofErr w:type="gramEnd"/>
     </w:p>
     <w:p>
       <w:pPr>
@@ -1031,7 +1161,28 @@
           <w:b/>
           <w:bCs/>
         </w:rPr>
-        <w:t>Bachelor of Financial and Accounting</w:t>
+        <w:t xml:space="preserve">Bachelor of </w:t>
+      </w:r>
+      <w:r>
+        <w:rPr>
+          <w:b/>
+          <w:bCs/>
+        </w:rPr>
+        <w:t>Finance</w:t>
+      </w:r>
+      <w:r>
+        <w:rPr>
+          <w:b/>
+          <w:bCs/>
+        </w:rPr>
+        <w:t xml:space="preserve"> </w:t>
+      </w:r>
+      <w:r>
+        <w:rPr>
+          <w:b/>
+          <w:bCs/>
+        </w:rPr>
+        <w:t>and Accounting</w:t>
       </w:r>
     </w:p>
     <w:p>
@@ -1085,7 +1236,21 @@
           <w:b/>
           <w:bCs/>
         </w:rPr>
-        <w:t>Diploma in Financial and Accounting</w:t>
+        <w:t xml:space="preserve">Diploma in </w:t>
+      </w:r>
+      <w:r>
+        <w:rPr>
+          <w:b/>
+          <w:bCs/>
+        </w:rPr>
+        <w:t>Finance</w:t>
+      </w:r>
+      <w:r>
+        <w:rPr>
+          <w:b/>
+          <w:bCs/>
+        </w:rPr>
+        <w:t xml:space="preserve"> and Accounting</w:t>
       </w:r>
     </w:p>
     <w:p>
@@ -1100,8 +1265,13 @@
       <w:pPr>
         <w:spacing w:after="0"/>
       </w:pPr>
-      <w:r>
-        <w:t>Yadegar-e Imam Khomeini University</w:t>
+      <w:proofErr w:type="spellStart"/>
+      <w:r>
+        <w:t>Yadegar</w:t>
+      </w:r>
+      <w:proofErr w:type="spellEnd"/>
+      <w:r>
+        <w:t>-e Imam Khomeini University</w:t>
       </w:r>
     </w:p>
     <w:p>
@@ -1274,8 +1444,13 @@
         <w:spacing w:after="0"/>
       </w:pPr>
       <w:r>
-        <w:t>Identified key differences and suggested improvements for alignment with global standards</w:t>
-      </w:r>
+        <w:t xml:space="preserve">Identified key differences and suggested improvements for alignment with global </w:t>
+      </w:r>
+      <w:proofErr w:type="gramStart"/>
+      <w:r>
+        <w:t>standards</w:t>
+      </w:r>
+      <w:proofErr w:type="gramEnd"/>
     </w:p>
     <w:p>
       <w:pPr>
@@ -1322,8 +1497,13 @@
         <w:spacing w:after="0"/>
       </w:pPr>
       <w:r>
-        <w:t>Created interactive Power BI dashboards to streamline reporting for multiple companies</w:t>
-      </w:r>
+        <w:t xml:space="preserve">Created interactive Power BI dashboards to streamline reporting for multiple </w:t>
+      </w:r>
+      <w:proofErr w:type="gramStart"/>
+      <w:r>
+        <w:t>companies</w:t>
+      </w:r>
+      <w:proofErr w:type="gramEnd"/>
     </w:p>
     <w:sectPr>
       <w:footerReference w:type="default" r:id="rId9"/>

</xml_diff>